<commit_message>
Update 2018-11-28_Sitzungsprotokoll.docx  datum hinzugefügt
</commit_message>
<xml_diff>
--- a/Protokolle/2018-11-28_Sitzungsprotokoll.docx
+++ b/Protokolle/2018-11-28_Sitzungsprotokoll.docx
@@ -311,10 +311,7 @@
                   <w:t xml:space="preserve"> Bachmann</w:t>
                 </w:r>
                 <w:r>
-                  <w:t xml:space="preserve"> </w:t>
-                </w:r>
-                <w:r>
-                  <w:t>(Protokoll)</w:t>
+                  <w:t xml:space="preserve"> (Protokoll)</w:t>
                 </w:r>
                 <w:r>
                   <w:tab/>
@@ -541,6 +538,8 @@
         </w:rPr>
         <w:br w:type="page"/>
       </w:r>
+      <w:bookmarkStart w:id="0" w:name="_GoBack"/>
+      <w:bookmarkEnd w:id="0"/>
     </w:p>
     <w:p>
       <w:pPr>
@@ -963,10 +962,7 @@
               <w:t>offenbar</w:t>
             </w:r>
             <w:r>
-              <w:t xml:space="preserve"> doppelt </w:t>
-            </w:r>
-            <w:r>
-              <w:t>erstellt</w:t>
+              <w:t xml:space="preserve"> doppelt erstellt</w:t>
             </w:r>
           </w:p>
         </w:tc>
@@ -1227,7 +1223,11 @@
               <w:right w:val="single" w:sz="4" w:space="0" w:color="auto"/>
             </w:tcBorders>
           </w:tcPr>
-          <w:p/>
+          <w:p>
+            <w:r>
+              <w:t>Abgabe KIS 21.12.18</w:t>
+            </w:r>
+          </w:p>
         </w:tc>
       </w:tr>
       <w:tr>
@@ -1499,10 +1499,7 @@
               </w:rPr>
             </w:pPr>
             <w:r>
-              <w:t>Tabelle Grobkonzept</w:t>
-            </w:r>
-            <w:r>
-              <w:t xml:space="preserve"> schwarze Balken </w:t>
+              <w:t xml:space="preserve">Tabelle Grobkonzept schwarze Balken </w:t>
             </w:r>
             <w:r>
               <w:t>entfernen</w:t>
@@ -1583,10 +1580,7 @@
           </w:tcPr>
           <w:p>
             <w:r>
-              <w:t>Tabelle Grobkonzept</w:t>
-            </w:r>
-            <w:r>
-              <w:t xml:space="preserve"> weiter ausfüllen</w:t>
+              <w:t>Tabelle Grobkonzept weiter ausfüllen</w:t>
             </w:r>
           </w:p>
           <w:p>
@@ -1809,7 +1803,28 @@
                 <w:rStyle w:val="Fett"/>
                 <w:b w:val="0"/>
               </w:rPr>
-              <w:t>in Richtigen Einheiten</w:t>
+              <w:t xml:space="preserve">in </w:t>
+            </w:r>
+            <w:r>
+              <w:rPr>
+                <w:rStyle w:val="Fett"/>
+                <w:b w:val="0"/>
+              </w:rPr>
+              <w:t>die r</w:t>
+            </w:r>
+            <w:r>
+              <w:rPr>
+                <w:rStyle w:val="Fett"/>
+                <w:b w:val="0"/>
+              </w:rPr>
+              <w:t>ichtigen Einheiten</w:t>
+            </w:r>
+            <w:r>
+              <w:rPr>
+                <w:rStyle w:val="Fett"/>
+                <w:b w:val="0"/>
+              </w:rPr>
+              <w:t>(kWh)</w:t>
             </w:r>
           </w:p>
           <w:p>
@@ -2610,6 +2625,7 @@
         <w:rPr>
           <w:b/>
         </w:rPr>
+        <w:lastRenderedPageBreak/>
         <w:t>Unterschrift</w:t>
       </w:r>
       <w:r>
@@ -2618,8 +2634,6 @@
         </w:rPr>
         <w:t>:</w:t>
       </w:r>
-      <w:bookmarkStart w:id="0" w:name="_GoBack"/>
-      <w:bookmarkEnd w:id="0"/>
     </w:p>
     <w:sectPr>
       <w:footerReference w:type="default" r:id="rId12"/>
@@ -7221,7 +7235,7 @@
   <w:font w:name="Symbol">
     <w:panose1 w:val="05050102010706020507"/>
     <w:charset w:val="02"/>
-    <w:family w:val="roman"/>
+    <w:family w:val="decorative"/>
     <w:pitch w:val="variable"/>
     <w:sig w:usb0="00000000" w:usb1="10000000" w:usb2="00000000" w:usb3="00000000" w:csb0="80000000" w:csb1="00000000"/>
   </w:font>
@@ -7242,7 +7256,7 @@
   <w:font w:name="Wingdings">
     <w:panose1 w:val="05000000000000000000"/>
     <w:charset w:val="02"/>
-    <w:family w:val="auto"/>
+    <w:family w:val="decorative"/>
     <w:pitch w:val="variable"/>
     <w:sig w:usb0="00000000" w:usb1="10000000" w:usb2="00000000" w:usb3="00000000" w:csb0="80000000" w:csb1="00000000"/>
   </w:font>
@@ -7336,6 +7350,7 @@
     <w:rsid w:val="00D933C9"/>
     <w:rsid w:val="00ED04F1"/>
     <w:rsid w:val="00F32E10"/>
+    <w:rsid w:val="00FF758A"/>
   </w:rsids>
   <m:mathPr>
     <m:mathFont m:val="Cambria Math"/>
@@ -8113,6 +8128,17 @@
 </file>
 
 <file path=customXml/item2.xml><?xml version="1.0" encoding="utf-8"?>
+<p:properties xmlns:p="http://schemas.microsoft.com/office/2006/metadata/properties" xmlns:xsi="http://www.w3.org/2001/XMLSchema-instance" xmlns:pc="http://schemas.microsoft.com/office/infopath/2007/PartnerControls">
+  <documentManagement>
+    <Sprache xmlns="69e60002-4b69-4aad-9e3a-e3a9db2b0f4f">Deutsch</Sprache>
+    <Format xmlns="69e60002-4b69-4aad-9e3a-e3a9db2b0f4f" xsi:nil="true"/>
+    <Organisation_x0020__x002f__x0020_Hochschule xmlns="69e60002-4b69-4aad-9e3a-e3a9db2b0f4f">FHNW</Organisation_x0020__x002f__x0020_Hochschule>
+    <Vorlage xmlns="69e60002-4b69-4aad-9e3a-e3a9db2b0f4f">A4-Sitzungsprotokoll</Vorlage>
+  </documentManagement>
+</p:properties>
+</file>
+
+<file path=customXml/item3.xml><?xml version="1.0" encoding="utf-8"?>
 <ct:contentTypeSchema xmlns:ct="http://schemas.microsoft.com/office/2006/metadata/contentType" xmlns:ma="http://schemas.microsoft.com/office/2006/metadata/properties/metaAttributes" ct:_="" ma:_="" ma:contentTypeName="Dokument" ma:contentTypeID="0x010100AC764BFD121A654BAFEE3F0D30D09696" ma:contentTypeVersion="4" ma:contentTypeDescription="Ein neues Dokument erstellen." ma:contentTypeScope="" ma:versionID="f0b21a448d18db25e00af343419af742">
   <xsd:schema xmlns:xsd="http://www.w3.org/2001/XMLSchema" xmlns:xs="http://www.w3.org/2001/XMLSchema" xmlns:p="http://schemas.microsoft.com/office/2006/metadata/properties" xmlns:ns2="69e60002-4b69-4aad-9e3a-e3a9db2b0f4f" targetNamespace="http://schemas.microsoft.com/office/2006/metadata/properties" ma:root="true" ma:fieldsID="a976930b042ac8693047c70f2498f757" ns2:_="">
     <xsd:import namespace="69e60002-4b69-4aad-9e3a-e3a9db2b0f4f"/>
@@ -8287,17 +8313,6 @@
 </ct:contentTypeSchema>
 </file>
 
-<file path=customXml/item3.xml><?xml version="1.0" encoding="utf-8"?>
-<p:properties xmlns:p="http://schemas.microsoft.com/office/2006/metadata/properties" xmlns:xsi="http://www.w3.org/2001/XMLSchema-instance" xmlns:pc="http://schemas.microsoft.com/office/infopath/2007/PartnerControls">
-  <documentManagement>
-    <Sprache xmlns="69e60002-4b69-4aad-9e3a-e3a9db2b0f4f">Deutsch</Sprache>
-    <Format xmlns="69e60002-4b69-4aad-9e3a-e3a9db2b0f4f" xsi:nil="true"/>
-    <Organisation_x0020__x002f__x0020_Hochschule xmlns="69e60002-4b69-4aad-9e3a-e3a9db2b0f4f">FHNW</Organisation_x0020__x002f__x0020_Hochschule>
-    <Vorlage xmlns="69e60002-4b69-4aad-9e3a-e3a9db2b0f4f">A4-Sitzungsprotokoll</Vorlage>
-  </documentManagement>
-</p:properties>
-</file>
-
 <file path=customXml/item4.xml><?xml version="1.0" encoding="utf-8"?>
 <?mso-contentType ?>
 <FormTemplates xmlns="http://schemas.microsoft.com/sharepoint/v3/contenttype/forms">
@@ -8320,6 +8335,16 @@
 </file>
 
 <file path=customXml/itemProps2.xml><?xml version="1.0" encoding="utf-8"?>
+<ds:datastoreItem xmlns:ds="http://schemas.openxmlformats.org/officeDocument/2006/customXml" ds:itemID="{530518D5-D42F-4992-8208-8AF16B54349B}">
+  <ds:schemaRefs>
+    <ds:schemaRef ds:uri="http://schemas.microsoft.com/office/2006/metadata/properties"/>
+    <ds:schemaRef ds:uri="http://schemas.microsoft.com/office/infopath/2007/PartnerControls"/>
+    <ds:schemaRef ds:uri="69e60002-4b69-4aad-9e3a-e3a9db2b0f4f"/>
+  </ds:schemaRefs>
+</ds:datastoreItem>
+</file>
+
+<file path=customXml/itemProps3.xml><?xml version="1.0" encoding="utf-8"?>
 <ds:datastoreItem xmlns:ds="http://schemas.openxmlformats.org/officeDocument/2006/customXml" ds:itemID="{483E2515-6434-41A1-A275-5307051A3536}">
   <ds:schemaRefs>
     <ds:schemaRef ds:uri="http://schemas.microsoft.com/office/2006/metadata/contentType"/>
@@ -8337,16 +8362,6 @@
 </ds:datastoreItem>
 </file>
 
-<file path=customXml/itemProps3.xml><?xml version="1.0" encoding="utf-8"?>
-<ds:datastoreItem xmlns:ds="http://schemas.openxmlformats.org/officeDocument/2006/customXml" ds:itemID="{530518D5-D42F-4992-8208-8AF16B54349B}">
-  <ds:schemaRefs>
-    <ds:schemaRef ds:uri="http://schemas.microsoft.com/office/2006/metadata/properties"/>
-    <ds:schemaRef ds:uri="http://schemas.microsoft.com/office/infopath/2007/PartnerControls"/>
-    <ds:schemaRef ds:uri="69e60002-4b69-4aad-9e3a-e3a9db2b0f4f"/>
-  </ds:schemaRefs>
-</ds:datastoreItem>
-</file>
-
 <file path=customXml/itemProps4.xml><?xml version="1.0" encoding="utf-8"?>
 <ds:datastoreItem xmlns:ds="http://schemas.openxmlformats.org/officeDocument/2006/customXml" ds:itemID="{5303847F-833B-41F1-A1B8-AD49FC0A591D}">
   <ds:schemaRefs>
@@ -8356,7 +8371,7 @@
 </file>
 
 <file path=customXml/itemProps5.xml><?xml version="1.0" encoding="utf-8"?>
-<ds:datastoreItem xmlns:ds="http://schemas.openxmlformats.org/officeDocument/2006/customXml" ds:itemID="{C1EDC0A6-4CAB-4DA8-AC7C-03A7765C0CF8}">
+<ds:datastoreItem xmlns:ds="http://schemas.openxmlformats.org/officeDocument/2006/customXml" ds:itemID="{302026BA-3C28-D148-9F1C-DFB6E1AECC5F}">
   <ds:schemaRefs>
     <ds:schemaRef ds:uri="http://schemas.openxmlformats.org/officeDocument/2006/bibliography"/>
   </ds:schemaRefs>

</xml_diff>